<commit_message>
Quantidade Ajustavel Carrinho - Ok
</commit_message>
<xml_diff>
--- a/docs/InstrucoesSistemaDePedidos(1).docx
+++ b/docs/InstrucoesSistemaDePedidos(1).docx
@@ -338,13 +338,15 @@
         <w:spacing w:line="360" w:lineRule="auto"/>
         <w:rPr>
           <w:rFonts w:ascii="Arial" w:hAnsi="Arial" w:cs="Arial"/>
-          <w:sz w:val="24"/>
-          <w:szCs w:val="24"/>
-        </w:rPr>
-      </w:pPr>
-      <w:r>
-        <w:rPr>
-          <w:rFonts w:ascii="Arial" w:hAnsi="Arial" w:cs="Arial"/>
+          <w:color w:val="00B050"/>
+          <w:sz w:val="24"/>
+          <w:szCs w:val="24"/>
+        </w:rPr>
+      </w:pPr>
+      <w:r>
+        <w:rPr>
+          <w:rFonts w:ascii="Arial" w:hAnsi="Arial" w:cs="Arial"/>
+          <w:color w:val="00B050"/>
           <w:sz w:val="24"/>
           <w:szCs w:val="24"/>
         </w:rPr>
@@ -353,10 +355,20 @@
       <w:r>
         <w:rPr>
           <w:rFonts w:ascii="Arial" w:hAnsi="Arial" w:cs="Arial"/>
+          <w:color w:val="00B050"/>
           <w:sz w:val="24"/>
           <w:szCs w:val="24"/>
         </w:rPr>
         <w:t xml:space="preserve"> – Carrinho de compras</w:t>
+      </w:r>
+      <w:r>
+        <w:rPr>
+          <w:rFonts w:ascii="Arial" w:hAnsi="Arial" w:cs="Arial"/>
+          <w:color w:val="00B050"/>
+          <w:sz w:val="24"/>
+          <w:szCs w:val="24"/>
+        </w:rPr>
+        <w:t xml:space="preserve"> - OK</w:t>
       </w:r>
     </w:p>
     <w:p>
@@ -423,13 +435,15 @@
         <w:spacing w:line="360" w:lineRule="auto"/>
         <w:rPr>
           <w:rFonts w:ascii="Arial" w:hAnsi="Arial" w:cs="Arial"/>
-          <w:sz w:val="24"/>
-          <w:szCs w:val="24"/>
-        </w:rPr>
-      </w:pPr>
-      <w:r>
-        <w:rPr>
-          <w:rFonts w:ascii="Arial" w:hAnsi="Arial" w:cs="Arial"/>
+          <w:color w:val="00B050"/>
+          <w:sz w:val="24"/>
+          <w:szCs w:val="24"/>
+        </w:rPr>
+      </w:pPr>
+      <w:r>
+        <w:rPr>
+          <w:rFonts w:ascii="Arial" w:hAnsi="Arial" w:cs="Arial"/>
+          <w:color w:val="00B050"/>
           <w:sz w:val="24"/>
           <w:szCs w:val="24"/>
         </w:rPr>
@@ -438,6 +452,7 @@
       <w:r>
         <w:rPr>
           <w:rFonts w:ascii="Arial" w:hAnsi="Arial" w:cs="Arial"/>
+          <w:color w:val="00B050"/>
           <w:sz w:val="24"/>
           <w:szCs w:val="24"/>
         </w:rPr>
@@ -583,8 +598,6 @@
         </w:rPr>
         <w:t xml:space="preserve"> - OK</w:t>
       </w:r>
-      <w:bookmarkStart w:id="0" w:name="_GoBack"/>
-      <w:bookmarkEnd w:id="0"/>
     </w:p>
     <w:p>
       <w:pPr>
@@ -709,7 +722,7 @@
         </w:rPr>
         <w:t xml:space="preserve"> </w:t>
       </w:r>
-      <w:bookmarkStart w:id="1" w:name="_Hlk148544749"/>
+      <w:bookmarkStart w:id="0" w:name="_Hlk148544749"/>
       <w:r>
         <w:rPr>
           <w:rFonts w:ascii="Arial" w:hAnsi="Arial" w:cs="Arial"/>
@@ -720,7 +733,7 @@
         <w:t>preenchidos com as informações atuais do usuário</w:t>
       </w:r>
     </w:p>
-    <w:bookmarkEnd w:id="1"/>
+    <w:bookmarkEnd w:id="0"/>
     <w:p>
       <w:pPr>
         <w:spacing w:line="360" w:lineRule="auto"/>
@@ -1257,17 +1270,28 @@
         <w:spacing w:line="360" w:lineRule="auto"/>
         <w:rPr>
           <w:rFonts w:ascii="Arial" w:hAnsi="Arial" w:cs="Arial"/>
-          <w:sz w:val="24"/>
-          <w:szCs w:val="24"/>
-        </w:rPr>
-      </w:pPr>
-      <w:r>
-        <w:rPr>
-          <w:rFonts w:ascii="Arial" w:hAnsi="Arial" w:cs="Arial"/>
+          <w:color w:val="00B050"/>
+          <w:sz w:val="24"/>
+          <w:szCs w:val="24"/>
+        </w:rPr>
+      </w:pPr>
+      <w:r>
+        <w:rPr>
+          <w:rFonts w:ascii="Arial" w:hAnsi="Arial" w:cs="Arial"/>
+          <w:color w:val="00B050"/>
           <w:sz w:val="24"/>
           <w:szCs w:val="24"/>
         </w:rPr>
         <w:t>8 – Lista de pedidos abertos</w:t>
+      </w:r>
+      <w:r>
+        <w:rPr>
+          <w:rFonts w:ascii="Arial" w:hAnsi="Arial" w:cs="Arial"/>
+          <w:color w:val="00B050"/>
+          <w:sz w:val="24"/>
+          <w:szCs w:val="24"/>
+        </w:rPr>
+        <w:t xml:space="preserve"> - OK</w:t>
       </w:r>
     </w:p>
     <w:p>
@@ -1280,13 +1304,15 @@
         <w:spacing w:line="360" w:lineRule="auto"/>
         <w:rPr>
           <w:rFonts w:ascii="Arial" w:hAnsi="Arial" w:cs="Arial"/>
-          <w:sz w:val="24"/>
-          <w:szCs w:val="24"/>
-        </w:rPr>
-      </w:pPr>
-      <w:r>
-        <w:rPr>
-          <w:rFonts w:ascii="Arial" w:hAnsi="Arial" w:cs="Arial"/>
+          <w:color w:val="00B050"/>
+          <w:sz w:val="24"/>
+          <w:szCs w:val="24"/>
+        </w:rPr>
+      </w:pPr>
+      <w:r>
+        <w:rPr>
+          <w:rFonts w:ascii="Arial" w:hAnsi="Arial" w:cs="Arial"/>
+          <w:color w:val="00B050"/>
           <w:sz w:val="24"/>
           <w:szCs w:val="24"/>
         </w:rPr>
@@ -1295,6 +1321,7 @@
       <w:r>
         <w:rPr>
           <w:rFonts w:ascii="Arial" w:hAnsi="Arial" w:cs="Arial"/>
+          <w:color w:val="00B050"/>
           <w:sz w:val="24"/>
           <w:szCs w:val="24"/>
         </w:rPr>
@@ -1311,13 +1338,15 @@
         <w:spacing w:line="360" w:lineRule="auto"/>
         <w:rPr>
           <w:rFonts w:ascii="Arial" w:hAnsi="Arial" w:cs="Arial"/>
-          <w:sz w:val="24"/>
-          <w:szCs w:val="24"/>
-        </w:rPr>
-      </w:pPr>
-      <w:r>
-        <w:rPr>
-          <w:rFonts w:ascii="Arial" w:hAnsi="Arial" w:cs="Arial"/>
+          <w:color w:val="00B050"/>
+          <w:sz w:val="24"/>
+          <w:szCs w:val="24"/>
+        </w:rPr>
+      </w:pPr>
+      <w:r>
+        <w:rPr>
+          <w:rFonts w:ascii="Arial" w:hAnsi="Arial" w:cs="Arial"/>
+          <w:color w:val="00B050"/>
           <w:sz w:val="24"/>
           <w:szCs w:val="24"/>
         </w:rPr>
@@ -1326,6 +1355,7 @@
       <w:r>
         <w:rPr>
           <w:rFonts w:ascii="Arial" w:hAnsi="Arial" w:cs="Arial"/>
+          <w:color w:val="00B050"/>
           <w:sz w:val="24"/>
           <w:szCs w:val="24"/>
         </w:rPr>
@@ -1334,6 +1364,7 @@
       <w:r>
         <w:rPr>
           <w:rFonts w:ascii="Arial" w:hAnsi="Arial" w:cs="Arial"/>
+          <w:color w:val="00B050"/>
           <w:sz w:val="24"/>
           <w:szCs w:val="24"/>
         </w:rPr>
@@ -1342,6 +1373,7 @@
       <w:r>
         <w:rPr>
           <w:rFonts w:ascii="Arial" w:hAnsi="Arial" w:cs="Arial"/>
+          <w:color w:val="00B050"/>
           <w:sz w:val="24"/>
           <w:szCs w:val="24"/>
         </w:rPr>
@@ -1440,7 +1472,17 @@
           <w:sz w:val="24"/>
           <w:szCs w:val="24"/>
         </w:rPr>
-        <w:t xml:space="preserve"> para cada </w:t>
+        <w:t xml:space="preserve"> para c</w:t>
+      </w:r>
+      <w:bookmarkStart w:id="1" w:name="_GoBack"/>
+      <w:bookmarkEnd w:id="1"/>
+      <w:r>
+        <w:rPr>
+          <w:rFonts w:ascii="Arial" w:hAnsi="Arial" w:cs="Arial"/>
+          <w:sz w:val="24"/>
+          <w:szCs w:val="24"/>
+        </w:rPr>
+        <w:t xml:space="preserve">ada </w:t>
       </w:r>
       <w:r>
         <w:rPr>
@@ -1758,13 +1800,15 @@
         <w:spacing w:line="360" w:lineRule="auto"/>
         <w:rPr>
           <w:rFonts w:ascii="Arial" w:hAnsi="Arial" w:cs="Arial"/>
-          <w:sz w:val="24"/>
-          <w:szCs w:val="24"/>
-        </w:rPr>
-      </w:pPr>
-      <w:r>
-        <w:rPr>
-          <w:rFonts w:ascii="Arial" w:hAnsi="Arial" w:cs="Arial"/>
+          <w:color w:val="00B050"/>
+          <w:sz w:val="24"/>
+          <w:szCs w:val="24"/>
+        </w:rPr>
+      </w:pPr>
+      <w:r>
+        <w:rPr>
+          <w:rFonts w:ascii="Arial" w:hAnsi="Arial" w:cs="Arial"/>
+          <w:color w:val="00B050"/>
           <w:sz w:val="24"/>
           <w:szCs w:val="24"/>
         </w:rPr>
@@ -1773,6 +1817,7 @@
       <w:r>
         <w:rPr>
           <w:rFonts w:ascii="Arial" w:hAnsi="Arial" w:cs="Arial"/>
+          <w:color w:val="00B050"/>
           <w:sz w:val="24"/>
           <w:szCs w:val="24"/>
         </w:rPr>
@@ -1781,6 +1826,7 @@
       <w:r>
         <w:rPr>
           <w:rFonts w:ascii="Arial" w:hAnsi="Arial" w:cs="Arial"/>
+          <w:color w:val="00B050"/>
           <w:sz w:val="24"/>
           <w:szCs w:val="24"/>
         </w:rPr>

</xml_diff>

<commit_message>
Historico de Pedido - OK
</commit_message>
<xml_diff>
--- a/docs/InstrucoesSistemaDePedidos(1).docx
+++ b/docs/InstrucoesSistemaDePedidos(1).docx
@@ -1,6 +1,6 @@
 
 <file path=word/document.xml><?xml version="1.0" encoding="utf-8"?>
-<w:document xmlns:wpc="http://schemas.microsoft.com/office/word/2010/wordprocessingCanvas" xmlns:cx="http://schemas.microsoft.com/office/drawing/2014/chartex" xmlns:cx1="http://schemas.microsoft.com/office/drawing/2015/9/8/chartex" xmlns:cx2="http://schemas.microsoft.com/office/drawing/2015/10/21/chartex" xmlns:cx3="http://schemas.microsoft.com/office/drawing/2016/5/9/chartex" xmlns:cx4="http://schemas.microsoft.com/office/drawing/2016/5/10/chartex" xmlns:cx5="http://schemas.microsoft.com/office/drawing/2016/5/11/chartex" xmlns:cx6="http://schemas.microsoft.com/office/drawing/2016/5/12/chartex" xmlns:cx7="http://schemas.microsoft.com/office/drawing/2016/5/13/chartex" xmlns:cx8="http://schemas.microsoft.com/office/drawing/2016/5/14/chartex" xmlns:mc="http://schemas.openxmlformats.org/markup-compatibility/2006" xmlns:aink="http://schemas.microsoft.com/office/drawing/2016/ink" xmlns:am3d="http://schemas.microsoft.com/office/drawing/2017/model3d" xmlns:o="urn:schemas-microsoft-com:office:office" xmlns:r="http://schemas.openxmlformats.org/officeDocument/2006/relationships" xmlns:m="http://schemas.openxmlformats.org/officeDocument/2006/math" xmlns:v="urn:schemas-microsoft-com:vml" xmlns:wp14="http://schemas.microsoft.com/office/word/2010/wordprocessingDrawing" xmlns:wp="http://schemas.openxmlformats.org/drawingml/2006/wordprocessingDrawing" xmlns:w10="urn:schemas-microsoft-com:office:word" xmlns:w="http://schemas.openxmlformats.org/wordprocessingml/2006/main" xmlns:w14="http://schemas.microsoft.com/office/word/2010/wordml" xmlns:w15="http://schemas.microsoft.com/office/word/2012/wordml" xmlns:w16cid="http://schemas.microsoft.com/office/word/2016/wordml/cid" xmlns:w16se="http://schemas.microsoft.com/office/word/2015/wordml/symex" xmlns:wpg="http://schemas.microsoft.com/office/word/2010/wordprocessingGroup" xmlns:wpi="http://schemas.microsoft.com/office/word/2010/wordprocessingInk" xmlns:wne="http://schemas.microsoft.com/office/word/2006/wordml" xmlns:wps="http://schemas.microsoft.com/office/word/2010/wordprocessingShape" mc:Ignorable="w14 w15 w16se w16cid wp14">
+<w:document xmlns:wpc="http://schemas.microsoft.com/office/word/2010/wordprocessingCanvas" xmlns:cx="http://schemas.microsoft.com/office/drawing/2014/chartex" xmlns:cx1="http://schemas.microsoft.com/office/drawing/2015/9/8/chartex" xmlns:cx2="http://schemas.microsoft.com/office/drawing/2015/10/21/chartex" xmlns:cx3="http://schemas.microsoft.com/office/drawing/2016/5/9/chartex" xmlns:cx4="http://schemas.microsoft.com/office/drawing/2016/5/10/chartex" xmlns:cx5="http://schemas.microsoft.com/office/drawing/2016/5/11/chartex" xmlns:cx6="http://schemas.microsoft.com/office/drawing/2016/5/12/chartex" xmlns:cx7="http://schemas.microsoft.com/office/drawing/2016/5/13/chartex" xmlns:cx8="http://schemas.microsoft.com/office/drawing/2016/5/14/chartex" xmlns:mc="http://schemas.openxmlformats.org/markup-compatibility/2006" xmlns:aink="http://schemas.microsoft.com/office/drawing/2016/ink" xmlns:am3d="http://schemas.microsoft.com/office/drawing/2017/model3d" xmlns:o="urn:schemas-microsoft-com:office:office" xmlns:oel="http://schemas.microsoft.com/office/2019/extlst" xmlns:r="http://schemas.openxmlformats.org/officeDocument/2006/relationships" xmlns:m="http://schemas.openxmlformats.org/officeDocument/2006/math" xmlns:v="urn:schemas-microsoft-com:vml" xmlns:wp14="http://schemas.microsoft.com/office/word/2010/wordprocessingDrawing" xmlns:wp="http://schemas.openxmlformats.org/drawingml/2006/wordprocessingDrawing" xmlns:w10="urn:schemas-microsoft-com:office:word" xmlns:w="http://schemas.openxmlformats.org/wordprocessingml/2006/main" xmlns:w14="http://schemas.microsoft.com/office/word/2010/wordml" xmlns:w15="http://schemas.microsoft.com/office/word/2012/wordml" xmlns:w16cex="http://schemas.microsoft.com/office/word/2018/wordml/cex" xmlns:w16cid="http://schemas.microsoft.com/office/word/2016/wordml/cid" xmlns:w16="http://schemas.microsoft.com/office/word/2018/wordml" xmlns:w16sdtdh="http://schemas.microsoft.com/office/word/2020/wordml/sdtdatahash" xmlns:w16se="http://schemas.microsoft.com/office/word/2015/wordml/symex" xmlns:wpg="http://schemas.microsoft.com/office/word/2010/wordprocessingGroup" xmlns:wpi="http://schemas.microsoft.com/office/word/2010/wordprocessingInk" xmlns:wne="http://schemas.microsoft.com/office/word/2006/wordml" xmlns:wps="http://schemas.microsoft.com/office/word/2010/wordprocessingShape" mc:Ignorable="w14 w15 w16se w16cid w16 w16cex w16sdtdh wp14">
   <w:body>
     <w:p>
       <w:pPr>
@@ -1385,17 +1385,28 @@
         <w:spacing w:line="360" w:lineRule="auto"/>
         <w:rPr>
           <w:rFonts w:ascii="Arial" w:hAnsi="Arial" w:cs="Arial"/>
-          <w:sz w:val="24"/>
-          <w:szCs w:val="24"/>
-        </w:rPr>
-      </w:pPr>
-      <w:r>
-        <w:rPr>
-          <w:rFonts w:ascii="Arial" w:hAnsi="Arial" w:cs="Arial"/>
+          <w:color w:val="00B050"/>
+          <w:sz w:val="24"/>
+          <w:szCs w:val="24"/>
+        </w:rPr>
+      </w:pPr>
+      <w:r>
+        <w:rPr>
+          <w:rFonts w:ascii="Arial" w:hAnsi="Arial" w:cs="Arial"/>
+          <w:color w:val="00B050"/>
           <w:sz w:val="24"/>
           <w:szCs w:val="24"/>
         </w:rPr>
         <w:t>9 – Histórico de pedidos</w:t>
+      </w:r>
+      <w:r>
+        <w:rPr>
+          <w:rFonts w:ascii="Arial" w:hAnsi="Arial" w:cs="Arial"/>
+          <w:color w:val="00B050"/>
+          <w:sz w:val="24"/>
+          <w:szCs w:val="24"/>
+        </w:rPr>
+        <w:t xml:space="preserve"> - OK</w:t>
       </w:r>
     </w:p>
     <w:p>
@@ -1408,13 +1419,15 @@
         <w:spacing w:line="360" w:lineRule="auto"/>
         <w:rPr>
           <w:rFonts w:ascii="Arial" w:hAnsi="Arial" w:cs="Arial"/>
-          <w:sz w:val="24"/>
-          <w:szCs w:val="24"/>
-        </w:rPr>
-      </w:pPr>
-      <w:r>
-        <w:rPr>
-          <w:rFonts w:ascii="Arial" w:hAnsi="Arial" w:cs="Arial"/>
+          <w:color w:val="00B050"/>
+          <w:sz w:val="24"/>
+          <w:szCs w:val="24"/>
+        </w:rPr>
+      </w:pPr>
+      <w:r>
+        <w:rPr>
+          <w:rFonts w:ascii="Arial" w:hAnsi="Arial" w:cs="Arial"/>
+          <w:color w:val="00B050"/>
           <w:sz w:val="24"/>
           <w:szCs w:val="24"/>
         </w:rPr>
@@ -1423,6 +1436,7 @@
       <w:r>
         <w:rPr>
           <w:rFonts w:ascii="Arial" w:hAnsi="Arial" w:cs="Arial"/>
+          <w:color w:val="00B050"/>
           <w:sz w:val="24"/>
           <w:szCs w:val="24"/>
         </w:rPr>
@@ -1438,67 +1452,19 @@
         </w:numPr>
         <w:rPr>
           <w:rFonts w:ascii="Arial" w:hAnsi="Arial" w:cs="Arial"/>
-          <w:sz w:val="24"/>
-          <w:szCs w:val="24"/>
-        </w:rPr>
-      </w:pPr>
-      <w:r>
-        <w:rPr>
-          <w:rFonts w:ascii="Arial" w:hAnsi="Arial" w:cs="Arial"/>
-          <w:sz w:val="24"/>
-          <w:szCs w:val="24"/>
-        </w:rPr>
-        <w:t>Id</w:t>
-      </w:r>
-      <w:r>
-        <w:rPr>
-          <w:rFonts w:ascii="Arial" w:hAnsi="Arial" w:cs="Arial"/>
-          <w:sz w:val="24"/>
-          <w:szCs w:val="24"/>
-        </w:rPr>
-        <w:t xml:space="preserve"> e </w:t>
-      </w:r>
-      <w:r>
-        <w:rPr>
-          <w:rFonts w:ascii="Arial" w:hAnsi="Arial" w:cs="Arial"/>
-          <w:sz w:val="24"/>
-          <w:szCs w:val="24"/>
-        </w:rPr>
-        <w:t>status</w:t>
-      </w:r>
-      <w:r>
-        <w:rPr>
-          <w:rFonts w:ascii="Arial" w:hAnsi="Arial" w:cs="Arial"/>
-          <w:sz w:val="24"/>
-          <w:szCs w:val="24"/>
-        </w:rPr>
-        <w:t xml:space="preserve"> para c</w:t>
-      </w:r>
-      <w:bookmarkStart w:id="1" w:name="_GoBack"/>
-      <w:bookmarkEnd w:id="1"/>
-      <w:r>
-        <w:rPr>
-          <w:rFonts w:ascii="Arial" w:hAnsi="Arial" w:cs="Arial"/>
-          <w:sz w:val="24"/>
-          <w:szCs w:val="24"/>
-        </w:rPr>
-        <w:t xml:space="preserve">ada </w:t>
-      </w:r>
-      <w:r>
-        <w:rPr>
-          <w:rFonts w:ascii="Arial" w:hAnsi="Arial" w:cs="Arial"/>
-          <w:sz w:val="24"/>
-          <w:szCs w:val="24"/>
-        </w:rPr>
-        <w:t>pedido</w:t>
-      </w:r>
-      <w:r>
-        <w:rPr>
-          <w:rFonts w:ascii="Arial" w:hAnsi="Arial" w:cs="Arial"/>
-          <w:sz w:val="24"/>
-          <w:szCs w:val="24"/>
-        </w:rPr>
-        <w:t>;</w:t>
+          <w:color w:val="00B050"/>
+          <w:sz w:val="24"/>
+          <w:szCs w:val="24"/>
+        </w:rPr>
+      </w:pPr>
+      <w:r>
+        <w:rPr>
+          <w:rFonts w:ascii="Arial" w:hAnsi="Arial" w:cs="Arial"/>
+          <w:color w:val="00B050"/>
+          <w:sz w:val="24"/>
+          <w:szCs w:val="24"/>
+        </w:rPr>
+        <w:t>Id e status para cada pedido;</w:t>
       </w:r>
     </w:p>
     <w:p>
@@ -1565,25 +1531,7 @@
           <w:sz w:val="24"/>
           <w:szCs w:val="24"/>
         </w:rPr>
-        <w:t xml:space="preserve"> devem ter uma validação verificando se o usuário está </w:t>
-      </w:r>
-      <w:proofErr w:type="spellStart"/>
-      <w:r>
-        <w:rPr>
-          <w:rFonts w:ascii="Arial" w:hAnsi="Arial" w:cs="Arial"/>
-          <w:sz w:val="24"/>
-          <w:szCs w:val="24"/>
-        </w:rPr>
-        <w:t>logado</w:t>
-      </w:r>
-      <w:proofErr w:type="spellEnd"/>
-      <w:r>
-        <w:rPr>
-          <w:rFonts w:ascii="Arial" w:hAnsi="Arial" w:cs="Arial"/>
-          <w:sz w:val="24"/>
-          <w:szCs w:val="24"/>
-        </w:rPr>
-        <w:t>;</w:t>
+        <w:t xml:space="preserve"> devem ter uma validação verificando se o usuário está logado;</w:t>
       </w:r>
     </w:p>
     <w:p>
@@ -1853,25 +1801,7 @@
           <w:sz w:val="24"/>
           <w:szCs w:val="24"/>
         </w:rPr>
-        <w:t xml:space="preserve">Ao realizar o </w:t>
-      </w:r>
-      <w:proofErr w:type="spellStart"/>
-      <w:r>
-        <w:rPr>
-          <w:rFonts w:ascii="Arial" w:hAnsi="Arial" w:cs="Arial"/>
-          <w:sz w:val="24"/>
-          <w:szCs w:val="24"/>
-        </w:rPr>
-        <w:t>logout</w:t>
-      </w:r>
-      <w:proofErr w:type="spellEnd"/>
-      <w:r>
-        <w:rPr>
-          <w:rFonts w:ascii="Arial" w:hAnsi="Arial" w:cs="Arial"/>
-          <w:sz w:val="24"/>
-          <w:szCs w:val="24"/>
-        </w:rPr>
-        <w:t xml:space="preserve">, verifique se o cliente tem um </w:t>
+        <w:t xml:space="preserve">Ao realizar o logout, verifique se o cliente tem um </w:t>
       </w:r>
       <w:proofErr w:type="spellStart"/>
       <w:r>
@@ -1921,7 +1851,7 @@
 </file>
 
 <file path=word/numbering.xml><?xml version="1.0" encoding="utf-8"?>
-<w:numbering xmlns:wpc="http://schemas.microsoft.com/office/word/2010/wordprocessingCanvas" xmlns:cx="http://schemas.microsoft.com/office/drawing/2014/chartex" xmlns:cx1="http://schemas.microsoft.com/office/drawing/2015/9/8/chartex" xmlns:cx2="http://schemas.microsoft.com/office/drawing/2015/10/21/chartex" xmlns:cx3="http://schemas.microsoft.com/office/drawing/2016/5/9/chartex" xmlns:cx4="http://schemas.microsoft.com/office/drawing/2016/5/10/chartex" xmlns:cx5="http://schemas.microsoft.com/office/drawing/2016/5/11/chartex" xmlns:cx6="http://schemas.microsoft.com/office/drawing/2016/5/12/chartex" xmlns:cx7="http://schemas.microsoft.com/office/drawing/2016/5/13/chartex" xmlns:cx8="http://schemas.microsoft.com/office/drawing/2016/5/14/chartex" xmlns:mc="http://schemas.openxmlformats.org/markup-compatibility/2006" xmlns:aink="http://schemas.microsoft.com/office/drawing/2016/ink" xmlns:am3d="http://schemas.microsoft.com/office/drawing/2017/model3d" xmlns:o="urn:schemas-microsoft-com:office:office" xmlns:r="http://schemas.openxmlformats.org/officeDocument/2006/relationships" xmlns:m="http://schemas.openxmlformats.org/officeDocument/2006/math" xmlns:v="urn:schemas-microsoft-com:vml" xmlns:wp14="http://schemas.microsoft.com/office/word/2010/wordprocessingDrawing" xmlns:wp="http://schemas.openxmlformats.org/drawingml/2006/wordprocessingDrawing" xmlns:w10="urn:schemas-microsoft-com:office:word" xmlns:w="http://schemas.openxmlformats.org/wordprocessingml/2006/main" xmlns:w14="http://schemas.microsoft.com/office/word/2010/wordml" xmlns:w15="http://schemas.microsoft.com/office/word/2012/wordml" xmlns:w16cid="http://schemas.microsoft.com/office/word/2016/wordml/cid" xmlns:w16se="http://schemas.microsoft.com/office/word/2015/wordml/symex" xmlns:wpg="http://schemas.microsoft.com/office/word/2010/wordprocessingGroup" xmlns:wpi="http://schemas.microsoft.com/office/word/2010/wordprocessingInk" xmlns:wne="http://schemas.microsoft.com/office/word/2006/wordml" xmlns:wps="http://schemas.microsoft.com/office/word/2010/wordprocessingShape" mc:Ignorable="w14 w15 w16se w16cid wp14">
+<w:numbering xmlns:wpc="http://schemas.microsoft.com/office/word/2010/wordprocessingCanvas" xmlns:cx="http://schemas.microsoft.com/office/drawing/2014/chartex" xmlns:cx1="http://schemas.microsoft.com/office/drawing/2015/9/8/chartex" xmlns:cx2="http://schemas.microsoft.com/office/drawing/2015/10/21/chartex" xmlns:cx3="http://schemas.microsoft.com/office/drawing/2016/5/9/chartex" xmlns:cx4="http://schemas.microsoft.com/office/drawing/2016/5/10/chartex" xmlns:cx5="http://schemas.microsoft.com/office/drawing/2016/5/11/chartex" xmlns:cx6="http://schemas.microsoft.com/office/drawing/2016/5/12/chartex" xmlns:cx7="http://schemas.microsoft.com/office/drawing/2016/5/13/chartex" xmlns:cx8="http://schemas.microsoft.com/office/drawing/2016/5/14/chartex" xmlns:mc="http://schemas.openxmlformats.org/markup-compatibility/2006" xmlns:aink="http://schemas.microsoft.com/office/drawing/2016/ink" xmlns:am3d="http://schemas.microsoft.com/office/drawing/2017/model3d" xmlns:o="urn:schemas-microsoft-com:office:office" xmlns:oel="http://schemas.microsoft.com/office/2019/extlst" xmlns:r="http://schemas.openxmlformats.org/officeDocument/2006/relationships" xmlns:m="http://schemas.openxmlformats.org/officeDocument/2006/math" xmlns:v="urn:schemas-microsoft-com:vml" xmlns:wp14="http://schemas.microsoft.com/office/word/2010/wordprocessingDrawing" xmlns:wp="http://schemas.openxmlformats.org/drawingml/2006/wordprocessingDrawing" xmlns:w10="urn:schemas-microsoft-com:office:word" xmlns:w="http://schemas.openxmlformats.org/wordprocessingml/2006/main" xmlns:w14="http://schemas.microsoft.com/office/word/2010/wordml" xmlns:w15="http://schemas.microsoft.com/office/word/2012/wordml" xmlns:w16cex="http://schemas.microsoft.com/office/word/2018/wordml/cex" xmlns:w16cid="http://schemas.microsoft.com/office/word/2016/wordml/cid" xmlns:w16="http://schemas.microsoft.com/office/word/2018/wordml" xmlns:w16sdtdh="http://schemas.microsoft.com/office/word/2020/wordml/sdtdatahash" xmlns:w16se="http://schemas.microsoft.com/office/word/2015/wordml/symex" xmlns:wpg="http://schemas.microsoft.com/office/word/2010/wordprocessingGroup" xmlns:wpi="http://schemas.microsoft.com/office/word/2010/wordprocessingInk" xmlns:wne="http://schemas.microsoft.com/office/word/2006/wordml" xmlns:wps="http://schemas.microsoft.com/office/word/2010/wordprocessingShape" mc:Ignorable="w14 w15 w16se w16cid w16 w16cex w16sdtdh wp14">
   <w:abstractNum w:abstractNumId="0" w15:restartNumberingAfterBreak="0">
     <w:nsid w:val="00892CB1"/>
     <w:multiLevelType w:val="hybridMultilevel"/>
@@ -2636,29 +2566,29 @@
       </w:rPr>
     </w:lvl>
   </w:abstractNum>
-  <w:num w:numId="1">
+  <w:num w:numId="1" w16cid:durableId="1966083598">
     <w:abstractNumId w:val="4"/>
   </w:num>
-  <w:num w:numId="2">
+  <w:num w:numId="2" w16cid:durableId="1865285785">
     <w:abstractNumId w:val="5"/>
   </w:num>
-  <w:num w:numId="3">
+  <w:num w:numId="3" w16cid:durableId="1808163988">
     <w:abstractNumId w:val="0"/>
   </w:num>
-  <w:num w:numId="4">
+  <w:num w:numId="4" w16cid:durableId="1859657214">
     <w:abstractNumId w:val="1"/>
   </w:num>
-  <w:num w:numId="5">
+  <w:num w:numId="5" w16cid:durableId="1384141032">
     <w:abstractNumId w:val="3"/>
   </w:num>
-  <w:num w:numId="6">
+  <w:num w:numId="6" w16cid:durableId="1219707172">
     <w:abstractNumId w:val="2"/>
   </w:num>
 </w:numbering>
 </file>
 
 <file path=word/styles.xml><?xml version="1.0" encoding="utf-8"?>
-<w:styles xmlns:mc="http://schemas.openxmlformats.org/markup-compatibility/2006" xmlns:r="http://schemas.openxmlformats.org/officeDocument/2006/relationships" xmlns:w="http://schemas.openxmlformats.org/wordprocessingml/2006/main" xmlns:w14="http://schemas.microsoft.com/office/word/2010/wordml" xmlns:w15="http://schemas.microsoft.com/office/word/2012/wordml" xmlns:w16cid="http://schemas.microsoft.com/office/word/2016/wordml/cid" xmlns:w16se="http://schemas.microsoft.com/office/word/2015/wordml/symex" mc:Ignorable="w14 w15 w16se w16cid">
+<w:styles xmlns:mc="http://schemas.openxmlformats.org/markup-compatibility/2006" xmlns:r="http://schemas.openxmlformats.org/officeDocument/2006/relationships" xmlns:w="http://schemas.openxmlformats.org/wordprocessingml/2006/main" xmlns:w14="http://schemas.microsoft.com/office/word/2010/wordml" xmlns:w15="http://schemas.microsoft.com/office/word/2012/wordml" xmlns:w16cex="http://schemas.microsoft.com/office/word/2018/wordml/cex" xmlns:w16cid="http://schemas.microsoft.com/office/word/2016/wordml/cid" xmlns:w16="http://schemas.microsoft.com/office/word/2018/wordml" xmlns:w16sdtdh="http://schemas.microsoft.com/office/word/2020/wordml/sdtdatahash" xmlns:w16se="http://schemas.microsoft.com/office/word/2015/wordml/symex" mc:Ignorable="w14 w15 w16se w16cid w16 w16cex w16sdtdh">
   <w:docDefaults>
     <w:rPrDefault>
       <w:rPr>
@@ -2674,7 +2604,7 @@
       </w:pPr>
     </w:pPrDefault>
   </w:docDefaults>
-  <w:latentStyles w:defLockedState="0" w:defUIPriority="99" w:defSemiHidden="0" w:defUnhideWhenUsed="0" w:defQFormat="0" w:count="375">
+  <w:latentStyles w:defLockedState="0" w:defUIPriority="99" w:defSemiHidden="0" w:defUnhideWhenUsed="0" w:defQFormat="0" w:count="376">
     <w:lsdException w:name="Normal" w:uiPriority="0" w:qFormat="1"/>
     <w:lsdException w:name="heading 1" w:uiPriority="9" w:qFormat="1"/>
     <w:lsdException w:name="heading 2" w:semiHidden="1" w:uiPriority="9" w:unhideWhenUsed="1" w:qFormat="1"/>
@@ -3050,6 +2980,7 @@
     <w:lsdException w:name="Smart Hyperlink" w:semiHidden="1" w:unhideWhenUsed="1"/>
     <w:lsdException w:name="Hashtag" w:semiHidden="1" w:unhideWhenUsed="1"/>
     <w:lsdException w:name="Unresolved Mention" w:semiHidden="1" w:unhideWhenUsed="1"/>
+    <w:lsdException w:name="Smart Link" w:semiHidden="1" w:unhideWhenUsed="1"/>
   </w:latentStyles>
   <w:style w:type="paragraph" w:default="1" w:styleId="Normal">
     <w:name w:val="Normal"/>

</xml_diff>